<commit_message>
Tarea 2 con correcciones.
</commit_message>
<xml_diff>
--- a/Tarea_02.docx
+++ b/Tarea_02.docx
@@ -14,8 +14,6 @@
           <w:szCs w:val="22"/>
         </w:rPr>
       </w:pPr>
-      <w:bookmarkStart w:id="0" w:name="_GoBack"/>
-      <w:bookmarkEnd w:id="0"/>
       <w:r>
         <w:rPr>
           <w:rFonts w:ascii="Avenir Book" w:eastAsia="Arial Unicode MS" w:hAnsi="Avenir Book" w:cs="Arial Unicode MS"/>
@@ -748,32 +746,8 @@
                 <w:lang w:val="es-MX"/>
               </w:rPr>
             </w:pPr>
-            <w:r>
-              <w:rPr>
-                <w:rFonts w:ascii="Avenir Book" w:eastAsia="Arial Unicode MS" w:hAnsi="Avenir Book" w:cs="Arial Unicode MS"/>
-                <w:bCs/>
-                <w:sz w:val="20"/>
-                <w:szCs w:val="22"/>
-                <w:lang w:val="es-MX"/>
-              </w:rPr>
-              <w:t>Leer nombre completo, matrícula, carrera, escuela de procedencia y descripción general.</w:t>
-            </w:r>
-          </w:p>
-          <w:p>
-            <w:pPr>
-              <w:pStyle w:val="NoSpacing"/>
-              <w:numPr>
-                <w:ilvl w:val="0"/>
-                <w:numId w:val="7"/>
-              </w:numPr>
-              <w:rPr>
-                <w:rFonts w:ascii="Avenir Book" w:eastAsia="Arial Unicode MS" w:hAnsi="Avenir Book" w:cs="Arial Unicode MS"/>
-                <w:bCs/>
-                <w:sz w:val="20"/>
-                <w:szCs w:val="22"/>
-                <w:lang w:val="es-MX"/>
-              </w:rPr>
-            </w:pPr>
+            <w:bookmarkStart w:id="0" w:name="_GoBack"/>
+            <w:bookmarkEnd w:id="0"/>
             <w:r>
               <w:rPr>
                 <w:rFonts w:ascii="Avenir Book" w:eastAsia="Arial Unicode MS" w:hAnsi="Avenir Book" w:cs="Arial Unicode MS"/>
@@ -1232,6 +1206,7 @@
           <w:szCs w:val="22"/>
           <w:lang w:val="es-MX"/>
         </w:rPr>
+        <w:lastRenderedPageBreak/>
         <w:t>2.</w:t>
       </w:r>
       <w:r>

</xml_diff>